<commit_message>
formating the old reports for better reference
</commit_message>
<xml_diff>
--- a/Anton_2020_07.docx
+++ b/Anton_2020_07.docx
@@ -58,6 +58,85 @@
         <w:t xml:space="preserve"> and Tracking for Anton Project</w:t>
       </w:r>
     </w:p>
+    <w:p>
+      <w:pPr>
+        <w:rPr>
+          <w:b/>
+          <w:bCs/>
+          <w:sz w:val="32"/>
+          <w:szCs w:val="32"/>
+        </w:rPr>
+      </w:pPr>
+    </w:p>
+    <w:p>
+      <w:pPr>
+        <w:rPr>
+          <w:b/>
+          <w:bCs/>
+          <w:sz w:val="24"/>
+          <w:szCs w:val="24"/>
+        </w:rPr>
+      </w:pPr>
+      <w:proofErr w:type="spellStart"/>
+      <w:r>
+        <w:rPr>
+          <w:b/>
+          <w:bCs/>
+          <w:sz w:val="24"/>
+          <w:szCs w:val="24"/>
+        </w:rPr>
+        <w:t>Fugang</w:t>
+      </w:r>
+      <w:proofErr w:type="spellEnd"/>
+      <w:r>
+        <w:rPr>
+          <w:b/>
+          <w:bCs/>
+          <w:sz w:val="24"/>
+          <w:szCs w:val="24"/>
+        </w:rPr>
+        <w:t xml:space="preserve"> Wang, Gregor von Laszewski</w:t>
+      </w:r>
+    </w:p>
+    <w:p>
+      <w:pPr>
+        <w:rPr>
+          <w:b/>
+          <w:bCs/>
+          <w:sz w:val="24"/>
+          <w:szCs w:val="24"/>
+        </w:rPr>
+      </w:pPr>
+      <w:r>
+        <w:rPr>
+          <w:b/>
+          <w:bCs/>
+          <w:sz w:val="24"/>
+          <w:szCs w:val="24"/>
+        </w:rPr>
+        <w:t>Indiana University</w:t>
+      </w:r>
+    </w:p>
+    <w:p>
+      <w:pPr>
+        <w:rPr>
+          <w:b/>
+          <w:bCs/>
+          <w:sz w:val="24"/>
+          <w:szCs w:val="24"/>
+        </w:rPr>
+      </w:pPr>
+      <w:r>
+        <w:rPr>
+          <w:b/>
+          <w:bCs/>
+          <w:sz w:val="24"/>
+          <w:szCs w:val="24"/>
+        </w:rPr>
+        <w:t>July 2020</w:t>
+      </w:r>
+    </w:p>
+    <w:p/>
     <w:p/>
     <w:p>
       <w:r>

</xml_diff>